<commit_message>
Added to the main list
</commit_message>
<xml_diff>
--- a/assets/Mehryar Jannesari Ghomsheh - CV.docx
+++ b/assets/Mehryar Jannesari Ghomsheh - CV.docx
@@ -659,6 +659,8 @@
             <w:r>
               <w:t>)</w:t>
             </w:r>
+            <w:bookmarkStart w:id="0" w:name="_GoBack"/>
+            <w:bookmarkEnd w:id="0"/>
           </w:p>
         </w:tc>
         <w:tc>
@@ -757,6 +759,12 @@
               </w:rPr>
               <w:t>Complex Fluids</w:t>
             </w:r>
+            <w:r>
+              <w:rPr>
+                <w:color w:val="000000" w:themeColor="text1"/>
+              </w:rPr>
+              <w:t xml:space="preserve"> </w:t>
+            </w:r>
           </w:p>
           <w:p>
             <w:pPr>
@@ -780,7 +788,7 @@
               <w:rPr>
                 <w:color w:val="000000" w:themeColor="text1"/>
               </w:rPr>
-              <w:t xml:space="preserve"> in Biological Systems</w:t>
+              <w:t xml:space="preserve"> </w:t>
             </w:r>
           </w:p>
           <w:p>
@@ -806,67 +814,7 @@
               <w:rPr>
                 <w:color w:val="000000" w:themeColor="text1"/>
               </w:rPr>
-              <w:t xml:space="preserve"> and </w:t>
-            </w:r>
-            <w:r>
-              <w:rPr>
-                <w:color w:val="000000" w:themeColor="text1"/>
-              </w:rPr>
-              <w:t>L</w:t>
-            </w:r>
-            <w:r>
-              <w:rPr>
-                <w:color w:val="000000" w:themeColor="text1"/>
-              </w:rPr>
-              <w:t>ab-</w:t>
-            </w:r>
-            <w:r>
-              <w:rPr>
-                <w:color w:val="000000" w:themeColor="text1"/>
-              </w:rPr>
-              <w:t>o</w:t>
-            </w:r>
-            <w:r>
-              <w:rPr>
-                <w:color w:val="000000" w:themeColor="text1"/>
-              </w:rPr>
-              <w:t>n-</w:t>
-            </w:r>
-            <w:r>
-              <w:rPr>
-                <w:color w:val="000000" w:themeColor="text1"/>
-              </w:rPr>
-              <w:t>a</w:t>
-            </w:r>
-            <w:r>
-              <w:rPr>
-                <w:color w:val="000000" w:themeColor="text1"/>
-              </w:rPr>
-              <w:t>-</w:t>
-            </w:r>
-            <w:r>
-              <w:rPr>
-                <w:color w:val="000000" w:themeColor="text1"/>
-              </w:rPr>
-              <w:t>C</w:t>
-            </w:r>
-            <w:r>
-              <w:rPr>
-                <w:color w:val="000000" w:themeColor="text1"/>
-              </w:rPr>
-              <w:t xml:space="preserve">hip </w:t>
-            </w:r>
-            <w:r>
-              <w:rPr>
-                <w:color w:val="000000" w:themeColor="text1"/>
-              </w:rPr>
-              <w:t>S</w:t>
-            </w:r>
-            <w:r>
-              <w:rPr>
-                <w:color w:val="000000" w:themeColor="text1"/>
-              </w:rPr>
-              <w:t>ystems</w:t>
+              <w:t xml:space="preserve"> </w:t>
             </w:r>
           </w:p>
         </w:tc>
@@ -1908,6 +1856,7 @@
         </w:tc>
       </w:tr>
     </w:tbl>
+    <w:p/>
     <w:p>
       <w:pPr>
         <w:pStyle w:val="Heading1"/>
@@ -1916,7 +1865,6 @@
         </w:pBdr>
       </w:pPr>
       <w:r>
-        <w:lastRenderedPageBreak/>
         <w:t>Selected</w:t>
       </w:r>
       <w:r>
@@ -2586,8 +2534,8 @@
         <w:tblLook w:val="04A0" w:firstRow="1" w:lastRow="0" w:firstColumn="1" w:lastColumn="0" w:noHBand="0" w:noVBand="1"/>
       </w:tblPr>
       <w:tblGrid>
-        <w:gridCol w:w="7650"/>
-        <w:gridCol w:w="3178"/>
+        <w:gridCol w:w="7608"/>
+        <w:gridCol w:w="3220"/>
       </w:tblGrid>
       <w:tr>
         <w:trPr>
@@ -2595,64 +2543,86 @@
         </w:trPr>
         <w:tc>
           <w:tcPr>
-            <w:tcW w:w="7650" w:type="dxa"/>
-          </w:tcPr>
-          <w:p>
-            <w:pPr>
-              <w:pStyle w:val="Heading3"/>
-              <w:outlineLvl w:val="2"/>
-              <w:rPr>
+            <w:tcW w:w="10828" w:type="dxa"/>
+            <w:gridSpan w:val="2"/>
+          </w:tcPr>
+          <w:p>
+            <w:pPr>
+              <w:rPr>
+                <w:b/>
+                <w:bCs/>
+              </w:rPr>
+            </w:pPr>
+            <w:r>
+              <w:rPr>
+                <w:rStyle w:val="Heading3Char"/>
                 <w:b w:val="0"/>
                 <w:bCs/>
               </w:rPr>
-            </w:pPr>
-            <w:r>
-              <w:t>Teaching Assistant</w:t>
-            </w:r>
-            <w:r>
-              <w:br/>
-            </w:r>
-            <w:r>
-              <w:rPr>
+              <w:t>(</w:t>
+            </w:r>
+            <w:r>
+              <w:rPr>
+                <w:rStyle w:val="Heading3Char"/>
                 <w:b w:val="0"/>
                 <w:bCs/>
               </w:rPr>
-              <w:t>Responsibilities: assigning and grading homework, quizzes, and projects and lecturing additional course materials</w:t>
-            </w:r>
-          </w:p>
-        </w:tc>
-        <w:tc>
-          <w:tcPr>
-            <w:tcW w:w="3178" w:type="dxa"/>
-          </w:tcPr>
-          <w:p>
-            <w:pPr>
-              <w:pStyle w:val="Heading2"/>
-              <w:outlineLvl w:val="1"/>
-            </w:pPr>
+              <w:t>All in School of Mechanical Engineering, University of Tehran</w:t>
+            </w:r>
             <w:r>
               <w:rPr>
                 <w:rStyle w:val="Heading3Char"/>
                 <w:b w:val="0"/>
-                <w:szCs w:val="26"/>
-              </w:rPr>
-              <w:t>School of Mechanical Engineering</w:t>
-            </w:r>
-            <w:r>
-              <w:rPr>
-                <w:rStyle w:val="Heading3Char"/>
-                <w:b w:val="0"/>
-                <w:szCs w:val="26"/>
-              </w:rPr>
-              <w:t xml:space="preserve">, </w:t>
-            </w:r>
-            <w:r>
-              <w:rPr>
-                <w:rStyle w:val="Heading3Char"/>
-                <w:b w:val="0"/>
-                <w:szCs w:val="26"/>
-              </w:rPr>
-              <w:t>University of Tehran</w:t>
+                <w:bCs/>
+              </w:rPr>
+              <w:t>)</w:t>
+            </w:r>
+          </w:p>
+          <w:p>
+            <w:pPr>
+              <w:pStyle w:val="Heading2"/>
+              <w:spacing w:line="360" w:lineRule="auto"/>
+              <w:jc w:val="left"/>
+              <w:outlineLvl w:val="1"/>
+              <w:rPr>
+                <w:i w:val="0"/>
+                <w:iCs/>
+              </w:rPr>
+            </w:pPr>
+            <w:r>
+              <w:rPr>
+                <w:i w:val="0"/>
+                <w:iCs/>
+              </w:rPr>
+              <w:t>Responsibilities:</w:t>
+            </w:r>
+            <w:r>
+              <w:rPr>
+                <w:i w:val="0"/>
+                <w:iCs/>
+              </w:rPr>
+              <w:t xml:space="preserve"> </w:t>
+            </w:r>
+            <w:r>
+              <w:rPr>
+                <w:i w:val="0"/>
+                <w:iCs/>
+              </w:rPr>
+              <w:t>assigning</w:t>
+            </w:r>
+            <w:r>
+              <w:rPr>
+                <w:i w:val="0"/>
+                <w:iCs/>
+              </w:rPr>
+              <w:t xml:space="preserve"> and</w:t>
+            </w:r>
+            <w:r>
+              <w:rPr>
+                <w:i w:val="0"/>
+                <w:iCs/>
+              </w:rPr>
+              <w:t xml:space="preserve"> grading homework, quizzes, and projects and lecturing additional course materials</w:t>
             </w:r>
           </w:p>
         </w:tc>
@@ -2663,29 +2633,38 @@
         </w:trPr>
         <w:tc>
           <w:tcPr>
-            <w:tcW w:w="7650" w:type="dxa"/>
-          </w:tcPr>
-          <w:p>
-            <w:pPr>
-              <w:pStyle w:val="ListParagraph"/>
-              <w:numPr>
-                <w:ilvl w:val="0"/>
-                <w:numId w:val="40"/>
-              </w:numPr>
-            </w:pPr>
-            <w:r>
-              <w:t xml:space="preserve">Advanced Fluid Mechanics, Instructor: Dr. A. </w:t>
+            <w:tcW w:w="7608" w:type="dxa"/>
+          </w:tcPr>
+          <w:p>
+            <w:pPr>
+              <w:pStyle w:val="Heading3"/>
+              <w:outlineLvl w:val="2"/>
+            </w:pPr>
+            <w:r>
+              <w:t xml:space="preserve">Teaching Assistant, </w:t>
+            </w:r>
+            <w:r>
+              <w:t xml:space="preserve">Advanced </w:t>
+            </w:r>
+            <w:r>
+              <w:t>Fluid Mechanics</w:t>
+            </w:r>
+            <w:r>
+              <w:t xml:space="preserve">, Instructor: Dr. A. </w:t>
             </w:r>
             <w:proofErr w:type="spellStart"/>
             <w:r>
-              <w:t>Jalali</w:t>
+              <w:t>Ja</w:t>
+            </w:r>
+            <w:r>
+              <w:t>lali</w:t>
             </w:r>
             <w:proofErr w:type="spellEnd"/>
           </w:p>
         </w:tc>
         <w:tc>
           <w:tcPr>
-            <w:tcW w:w="3178" w:type="dxa"/>
+            <w:tcW w:w="3220" w:type="dxa"/>
           </w:tcPr>
           <w:p>
             <w:pPr>
@@ -2704,16 +2683,16 @@
         </w:trPr>
         <w:tc>
           <w:tcPr>
-            <w:tcW w:w="7650" w:type="dxa"/>
-          </w:tcPr>
-          <w:p>
-            <w:pPr>
-              <w:pStyle w:val="ListParagraph"/>
-              <w:numPr>
-                <w:ilvl w:val="0"/>
-                <w:numId w:val="39"/>
-              </w:numPr>
-            </w:pPr>
+            <w:tcW w:w="7608" w:type="dxa"/>
+          </w:tcPr>
+          <w:p>
+            <w:pPr>
+              <w:pStyle w:val="Heading3"/>
+              <w:outlineLvl w:val="2"/>
+            </w:pPr>
+            <w:r>
+              <w:t xml:space="preserve">Teaching Assistant, </w:t>
+            </w:r>
             <w:r>
               <w:t>Fluid Mechanics II, Instructor: Dr. A. Jafari</w:t>
             </w:r>
@@ -2721,7 +2700,7 @@
         </w:tc>
         <w:tc>
           <w:tcPr>
-            <w:tcW w:w="3178" w:type="dxa"/>
+            <w:tcW w:w="3220" w:type="dxa"/>
           </w:tcPr>
           <w:p>
             <w:pPr>
@@ -2740,18 +2719,15 @@
         </w:trPr>
         <w:tc>
           <w:tcPr>
-            <w:tcW w:w="7650" w:type="dxa"/>
-          </w:tcPr>
-          <w:p>
-            <w:pPr>
-              <w:pStyle w:val="ListParagraph"/>
-              <w:numPr>
-                <w:ilvl w:val="0"/>
-                <w:numId w:val="39"/>
-              </w:numPr>
-            </w:pPr>
-            <w:r>
-              <w:t xml:space="preserve">Optimization of </w:t>
+            <w:tcW w:w="7608" w:type="dxa"/>
+          </w:tcPr>
+          <w:p>
+            <w:pPr>
+              <w:pStyle w:val="Heading3"/>
+              <w:outlineLvl w:val="2"/>
+            </w:pPr>
+            <w:r>
+              <w:t xml:space="preserve">Teaching Assistant, Optimization of </w:t>
             </w:r>
             <w:r>
               <w:t>Mechanica</w:t>
@@ -2771,7 +2747,7 @@
         </w:tc>
         <w:tc>
           <w:tcPr>
-            <w:tcW w:w="3178" w:type="dxa"/>
+            <w:tcW w:w="3220" w:type="dxa"/>
           </w:tcPr>
           <w:p>
             <w:pPr>
@@ -2790,18 +2766,15 @@
         </w:trPr>
         <w:tc>
           <w:tcPr>
-            <w:tcW w:w="7650" w:type="dxa"/>
-          </w:tcPr>
-          <w:p>
-            <w:pPr>
-              <w:pStyle w:val="ListParagraph"/>
-              <w:numPr>
-                <w:ilvl w:val="0"/>
-                <w:numId w:val="39"/>
-              </w:numPr>
-            </w:pPr>
-            <w:r>
-              <w:t>Heat Transfer I</w:t>
+            <w:tcW w:w="7608" w:type="dxa"/>
+          </w:tcPr>
+          <w:p>
+            <w:pPr>
+              <w:pStyle w:val="Heading3"/>
+              <w:outlineLvl w:val="2"/>
+            </w:pPr>
+            <w:r>
+              <w:t>Teaching Assistant, Heat Transfer I</w:t>
             </w:r>
             <w:r>
               <w:t xml:space="preserve">, Instructor: Prof. F. </w:t>
@@ -2815,7 +2788,7 @@
         </w:tc>
         <w:tc>
           <w:tcPr>
-            <w:tcW w:w="3178" w:type="dxa"/>
+            <w:tcW w:w="3220" w:type="dxa"/>
           </w:tcPr>
           <w:p>
             <w:pPr>
@@ -2834,19 +2807,16 @@
         </w:trPr>
         <w:tc>
           <w:tcPr>
-            <w:tcW w:w="7650" w:type="dxa"/>
-          </w:tcPr>
-          <w:p>
-            <w:pPr>
-              <w:pStyle w:val="ListParagraph"/>
-              <w:numPr>
-                <w:ilvl w:val="0"/>
-                <w:numId w:val="39"/>
-              </w:numPr>
-              <w:spacing w:line="360" w:lineRule="auto"/>
-            </w:pPr>
-            <w:r>
-              <w:t>Fluid Mechanics II</w:t>
+            <w:tcW w:w="7608" w:type="dxa"/>
+          </w:tcPr>
+          <w:p>
+            <w:pPr>
+              <w:pStyle w:val="Heading3"/>
+              <w:spacing w:line="480" w:lineRule="auto"/>
+              <w:outlineLvl w:val="2"/>
+            </w:pPr>
+            <w:r>
+              <w:t>Teaching Assistant, Fluid Mechanics II</w:t>
             </w:r>
             <w:r>
               <w:t xml:space="preserve">, Instructor: Dr. H. </w:t>
@@ -2860,41 +2830,7 @@
         </w:tc>
         <w:tc>
           <w:tcPr>
-            <w:tcW w:w="3178" w:type="dxa"/>
-          </w:tcPr>
-          <w:p>
-            <w:pPr>
-              <w:pStyle w:val="Heading2"/>
-              <w:spacing w:line="360" w:lineRule="auto"/>
-              <w:outlineLvl w:val="1"/>
-            </w:pPr>
-            <w:r>
-              <w:t>Sep. 2019 – Jan. 2020</w:t>
-            </w:r>
-          </w:p>
-        </w:tc>
-      </w:tr>
-      <w:tr>
-        <w:trPr>
-          <w:trHeight w:val="227"/>
-        </w:trPr>
-        <w:tc>
-          <w:tcPr>
-            <w:tcW w:w="7650" w:type="dxa"/>
-          </w:tcPr>
-          <w:p>
-            <w:pPr>
-              <w:pStyle w:val="Heading3"/>
-              <w:outlineLvl w:val="2"/>
-            </w:pPr>
-            <w:r>
-              <w:t>Private Tutor</w:t>
-            </w:r>
-          </w:p>
-        </w:tc>
-        <w:tc>
-          <w:tcPr>
-            <w:tcW w:w="3178" w:type="dxa"/>
+            <w:tcW w:w="3220" w:type="dxa"/>
           </w:tcPr>
           <w:p>
             <w:pPr>
@@ -2902,58 +2838,7 @@
               <w:outlineLvl w:val="1"/>
             </w:pPr>
             <w:r>
-              <w:t>Math Home, Tehran, Iran</w:t>
-            </w:r>
-          </w:p>
-        </w:tc>
-      </w:tr>
-      <w:tr>
-        <w:trPr>
-          <w:trHeight w:val="326"/>
-        </w:trPr>
-        <w:tc>
-          <w:tcPr>
-            <w:tcW w:w="7650" w:type="dxa"/>
-          </w:tcPr>
-          <w:p>
-            <w:pPr>
-              <w:pStyle w:val="ListParagraph"/>
-              <w:numPr>
-                <w:ilvl w:val="0"/>
-                <w:numId w:val="39"/>
-              </w:numPr>
-            </w:pPr>
-            <w:r>
-              <w:t>Mathematics Teacher (</w:t>
-            </w:r>
-            <w:r>
-              <w:t>The outcome was two gold medals, two silver medals, and one bronze medal</w:t>
-            </w:r>
-            <w:r>
-              <w:t xml:space="preserve"> in International Mathematics Competition (IMC))</w:t>
-            </w:r>
-          </w:p>
-          <w:p>
-            <w:pPr>
-              <w:ind w:left="29"/>
-              <w:rPr>
-                <w:sz w:val="18"/>
-                <w:szCs w:val="20"/>
-              </w:rPr>
-            </w:pPr>
-          </w:p>
-        </w:tc>
-        <w:tc>
-          <w:tcPr>
-            <w:tcW w:w="3178" w:type="dxa"/>
-          </w:tcPr>
-          <w:p>
-            <w:pPr>
-              <w:pStyle w:val="Heading2"/>
-              <w:outlineLvl w:val="1"/>
-            </w:pPr>
-            <w:r>
-              <w:t>Mar. 2019 – Apr. 2019</w:t>
+              <w:t>Sep. 2019 – Jan. 2020</w:t>
             </w:r>
           </w:p>
         </w:tc>
@@ -3273,6 +3158,8 @@
         </w:tc>
       </w:tr>
     </w:tbl>
+    <w:p/>
+    <w:p/>
     <w:p>
       <w:pPr>
         <w:pStyle w:val="Heading1"/>
@@ -3802,10 +3689,8 @@
               <w:outlineLvl w:val="2"/>
             </w:pPr>
             <w:r>
-              <w:t>Ranked Among Top 2% of the Entry (Graduate)</w:t>
-            </w:r>
-            <w:bookmarkStart w:id="0" w:name="_GoBack"/>
-            <w:bookmarkEnd w:id="0"/>
+              <w:t>Ranked Among Top 10% of the Entry</w:t>
+            </w:r>
           </w:p>
         </w:tc>
         <w:tc>
@@ -3818,7 +3703,7 @@
               <w:outlineLvl w:val="1"/>
             </w:pPr>
             <w:r>
-              <w:t xml:space="preserve">July 2021 </w:t>
+              <w:t xml:space="preserve">July 2020 </w:t>
             </w:r>
           </w:p>
         </w:tc>
@@ -3855,82 +3740,6 @@
       </w:tr>
       <w:tr>
         <w:trPr>
-          <w:trHeight w:val="68"/>
-        </w:trPr>
-        <w:tc>
-          <w:tcPr>
-            <w:tcW w:w="9578" w:type="dxa"/>
-          </w:tcPr>
-          <w:p>
-            <w:pPr>
-              <w:rPr>
-                <w:b/>
-                <w:bCs/>
-              </w:rPr>
-            </w:pPr>
-            <w:r>
-              <w:rPr>
-                <w:b/>
-                <w:bCs/>
-              </w:rPr>
-              <w:t>Ranked Among Top 10% of the Entry</w:t>
-            </w:r>
-            <w:r>
-              <w:rPr>
-                <w:b/>
-                <w:bCs/>
-              </w:rPr>
-              <w:t xml:space="preserve"> (Undergraduate)</w:t>
-            </w:r>
-          </w:p>
-        </w:tc>
-        <w:tc>
-          <w:tcPr>
-            <w:tcW w:w="1237" w:type="dxa"/>
-          </w:tcPr>
-          <w:p>
-            <w:pPr>
-              <w:pStyle w:val="Heading2"/>
-              <w:outlineLvl w:val="1"/>
-            </w:pPr>
-            <w:r>
-              <w:t xml:space="preserve">July 2020 </w:t>
-            </w:r>
-          </w:p>
-        </w:tc>
-      </w:tr>
-      <w:tr>
-        <w:trPr>
-          <w:trHeight w:val="321"/>
-        </w:trPr>
-        <w:tc>
-          <w:tcPr>
-            <w:tcW w:w="9578" w:type="dxa"/>
-          </w:tcPr>
-          <w:p>
-            <w:pPr>
-              <w:spacing w:line="360" w:lineRule="auto"/>
-            </w:pPr>
-            <w:r>
-              <w:t>School of Mechanical Engineering, University of Tehran, Tehran, Iran</w:t>
-            </w:r>
-          </w:p>
-        </w:tc>
-        <w:tc>
-          <w:tcPr>
-            <w:tcW w:w="1237" w:type="dxa"/>
-          </w:tcPr>
-          <w:p>
-            <w:pPr>
-              <w:pStyle w:val="Heading2"/>
-              <w:spacing w:line="360" w:lineRule="auto"/>
-              <w:outlineLvl w:val="1"/>
-            </w:pPr>
-          </w:p>
-        </w:tc>
-      </w:tr>
-      <w:tr>
-        <w:trPr>
           <w:trHeight w:val="173"/>
         </w:trPr>
         <w:tc>
@@ -4006,7 +3815,16 @@
               <w:outlineLvl w:val="2"/>
             </w:pPr>
             <w:r>
-              <w:t xml:space="preserve">Full Scholarship, B.S. Program, </w:t>
+              <w:t>Full Scholarship</w:t>
+            </w:r>
+            <w:r>
+              <w:t>,</w:t>
+            </w:r>
+            <w:r>
+              <w:t xml:space="preserve"> B.S. Program</w:t>
+            </w:r>
+            <w:r>
+              <w:t xml:space="preserve">, </w:t>
             </w:r>
             <w:r>
               <w:rPr>
@@ -4099,7 +3917,13 @@
               <w:rPr>
                 <w:bCs/>
               </w:rPr>
-              <w:t xml:space="preserve">Place </w:t>
+              <w:t>P</w:t>
+            </w:r>
+            <w:r>
+              <w:rPr>
+                <w:bCs/>
+              </w:rPr>
+              <w:t xml:space="preserve">lace </w:t>
             </w:r>
             <w:r>
               <w:rPr>
@@ -4591,11 +4415,11 @@
               <w:outlineLvl w:val="2"/>
             </w:pPr>
             <w:r>
-              <w:t xml:space="preserve">Dr. A. </w:t>
+              <w:t xml:space="preserve">Prof. K. </w:t>
             </w:r>
             <w:proofErr w:type="spellStart"/>
             <w:r>
-              <w:t>Jalali</w:t>
+              <w:t>Sadeghy</w:t>
             </w:r>
             <w:proofErr w:type="spellEnd"/>
           </w:p>
@@ -4628,9 +4452,6 @@
           </w:tcPr>
           <w:p>
             <w:r>
-              <w:t xml:space="preserve">Assistant </w:t>
-            </w:r>
-            <w:r>
               <w:t>Professor of Mechanical Engineering, University of Tehran</w:t>
             </w:r>
           </w:p>
@@ -4670,10 +4491,7 @@
               </w:numPr>
             </w:pPr>
             <w:r>
-              <w:t xml:space="preserve">Ph.D. Graduated from University </w:t>
-            </w:r>
-            <w:r>
-              <w:t>British Columbia</w:t>
+              <w:t>Ph.D. Graduated from University of Toronto</w:t>
             </w:r>
           </w:p>
         </w:tc>
@@ -4713,7 +4531,7 @@
                 <w:rPr>
                   <w:rStyle w:val="Hyperlink"/>
                 </w:rPr>
-                <w:t>arjalali@ut.ac.ir</w:t>
+                <w:t>sadeghy@ut.ac.ir</w:t>
               </w:r>
             </w:hyperlink>
           </w:p>
@@ -5701,119 +5519,6 @@
     </w:lvl>
   </w:abstractNum>
   <w:abstractNum w:abstractNumId="7" w15:restartNumberingAfterBreak="0">
-    <w:nsid w:val="1E17197C"/>
-    <w:multiLevelType w:val="hybridMultilevel"/>
-    <w:tmpl w:val="5F3ABB34"/>
-    <w:lvl w:ilvl="0" w:tplc="B510A0AC">
-      <w:start w:val="1"/>
-      <w:numFmt w:val="bullet"/>
-      <w:lvlText w:val=""/>
-      <w:lvlJc w:val="left"/>
-      <w:pPr>
-        <w:ind w:left="216" w:hanging="187"/>
-      </w:pPr>
-      <w:rPr>
-        <w:rFonts w:ascii="Symbol" w:hAnsi="Symbol" w:hint="default"/>
-      </w:rPr>
-    </w:lvl>
-    <w:lvl w:ilvl="1" w:tplc="04090003" w:tentative="1">
-      <w:start w:val="1"/>
-      <w:numFmt w:val="bullet"/>
-      <w:lvlText w:val="o"/>
-      <w:lvlJc w:val="left"/>
-      <w:pPr>
-        <w:ind w:left="1440" w:hanging="360"/>
-      </w:pPr>
-      <w:rPr>
-        <w:rFonts w:ascii="Courier New" w:hAnsi="Courier New" w:cs="Courier New" w:hint="default"/>
-      </w:rPr>
-    </w:lvl>
-    <w:lvl w:ilvl="2" w:tplc="04090005" w:tentative="1">
-      <w:start w:val="1"/>
-      <w:numFmt w:val="bullet"/>
-      <w:lvlText w:val=""/>
-      <w:lvlJc w:val="left"/>
-      <w:pPr>
-        <w:ind w:left="2160" w:hanging="360"/>
-      </w:pPr>
-      <w:rPr>
-        <w:rFonts w:ascii="Wingdings" w:hAnsi="Wingdings" w:hint="default"/>
-      </w:rPr>
-    </w:lvl>
-    <w:lvl w:ilvl="3" w:tplc="04090001" w:tentative="1">
-      <w:start w:val="1"/>
-      <w:numFmt w:val="bullet"/>
-      <w:lvlText w:val=""/>
-      <w:lvlJc w:val="left"/>
-      <w:pPr>
-        <w:ind w:left="2880" w:hanging="360"/>
-      </w:pPr>
-      <w:rPr>
-        <w:rFonts w:ascii="Symbol" w:hAnsi="Symbol" w:hint="default"/>
-      </w:rPr>
-    </w:lvl>
-    <w:lvl w:ilvl="4" w:tplc="04090003" w:tentative="1">
-      <w:start w:val="1"/>
-      <w:numFmt w:val="bullet"/>
-      <w:lvlText w:val="o"/>
-      <w:lvlJc w:val="left"/>
-      <w:pPr>
-        <w:ind w:left="3600" w:hanging="360"/>
-      </w:pPr>
-      <w:rPr>
-        <w:rFonts w:ascii="Courier New" w:hAnsi="Courier New" w:cs="Courier New" w:hint="default"/>
-      </w:rPr>
-    </w:lvl>
-    <w:lvl w:ilvl="5" w:tplc="04090005" w:tentative="1">
-      <w:start w:val="1"/>
-      <w:numFmt w:val="bullet"/>
-      <w:lvlText w:val=""/>
-      <w:lvlJc w:val="left"/>
-      <w:pPr>
-        <w:ind w:left="4320" w:hanging="360"/>
-      </w:pPr>
-      <w:rPr>
-        <w:rFonts w:ascii="Wingdings" w:hAnsi="Wingdings" w:hint="default"/>
-      </w:rPr>
-    </w:lvl>
-    <w:lvl w:ilvl="6" w:tplc="04090001" w:tentative="1">
-      <w:start w:val="1"/>
-      <w:numFmt w:val="bullet"/>
-      <w:lvlText w:val=""/>
-      <w:lvlJc w:val="left"/>
-      <w:pPr>
-        <w:ind w:left="5040" w:hanging="360"/>
-      </w:pPr>
-      <w:rPr>
-        <w:rFonts w:ascii="Symbol" w:hAnsi="Symbol" w:hint="default"/>
-      </w:rPr>
-    </w:lvl>
-    <w:lvl w:ilvl="7" w:tplc="04090003" w:tentative="1">
-      <w:start w:val="1"/>
-      <w:numFmt w:val="bullet"/>
-      <w:lvlText w:val="o"/>
-      <w:lvlJc w:val="left"/>
-      <w:pPr>
-        <w:ind w:left="5760" w:hanging="360"/>
-      </w:pPr>
-      <w:rPr>
-        <w:rFonts w:ascii="Courier New" w:hAnsi="Courier New" w:cs="Courier New" w:hint="default"/>
-      </w:rPr>
-    </w:lvl>
-    <w:lvl w:ilvl="8" w:tplc="04090005" w:tentative="1">
-      <w:start w:val="1"/>
-      <w:numFmt w:val="bullet"/>
-      <w:lvlText w:val=""/>
-      <w:lvlJc w:val="left"/>
-      <w:pPr>
-        <w:ind w:left="6480" w:hanging="360"/>
-      </w:pPr>
-      <w:rPr>
-        <w:rFonts w:ascii="Wingdings" w:hAnsi="Wingdings" w:hint="default"/>
-      </w:rPr>
-    </w:lvl>
-  </w:abstractNum>
-  <w:abstractNum w:abstractNumId="8" w15:restartNumberingAfterBreak="0">
     <w:nsid w:val="220D1130"/>
     <w:multiLevelType w:val="hybridMultilevel"/>
     <w:tmpl w:val="D4AA0CCE"/>
@@ -5926,120 +5631,7 @@
       </w:rPr>
     </w:lvl>
   </w:abstractNum>
-  <w:abstractNum w:abstractNumId="9" w15:restartNumberingAfterBreak="0">
-    <w:nsid w:val="27FC1CE3"/>
-    <w:multiLevelType w:val="hybridMultilevel"/>
-    <w:tmpl w:val="7F6E2EF6"/>
-    <w:lvl w:ilvl="0" w:tplc="4A202202">
-      <w:start w:val="1"/>
-      <w:numFmt w:val="bullet"/>
-      <w:lvlText w:val=""/>
-      <w:lvlJc w:val="left"/>
-      <w:pPr>
-        <w:ind w:left="216" w:hanging="187"/>
-      </w:pPr>
-      <w:rPr>
-        <w:rFonts w:ascii="Symbol" w:hAnsi="Symbol" w:hint="default"/>
-      </w:rPr>
-    </w:lvl>
-    <w:lvl w:ilvl="1" w:tplc="04090003" w:tentative="1">
-      <w:start w:val="1"/>
-      <w:numFmt w:val="bullet"/>
-      <w:lvlText w:val="o"/>
-      <w:lvlJc w:val="left"/>
-      <w:pPr>
-        <w:ind w:left="1440" w:hanging="360"/>
-      </w:pPr>
-      <w:rPr>
-        <w:rFonts w:ascii="Courier New" w:hAnsi="Courier New" w:cs="Courier New" w:hint="default"/>
-      </w:rPr>
-    </w:lvl>
-    <w:lvl w:ilvl="2" w:tplc="04090005" w:tentative="1">
-      <w:start w:val="1"/>
-      <w:numFmt w:val="bullet"/>
-      <w:lvlText w:val=""/>
-      <w:lvlJc w:val="left"/>
-      <w:pPr>
-        <w:ind w:left="2160" w:hanging="360"/>
-      </w:pPr>
-      <w:rPr>
-        <w:rFonts w:ascii="Wingdings" w:hAnsi="Wingdings" w:hint="default"/>
-      </w:rPr>
-    </w:lvl>
-    <w:lvl w:ilvl="3" w:tplc="04090001" w:tentative="1">
-      <w:start w:val="1"/>
-      <w:numFmt w:val="bullet"/>
-      <w:lvlText w:val=""/>
-      <w:lvlJc w:val="left"/>
-      <w:pPr>
-        <w:ind w:left="2880" w:hanging="360"/>
-      </w:pPr>
-      <w:rPr>
-        <w:rFonts w:ascii="Symbol" w:hAnsi="Symbol" w:hint="default"/>
-      </w:rPr>
-    </w:lvl>
-    <w:lvl w:ilvl="4" w:tplc="04090003" w:tentative="1">
-      <w:start w:val="1"/>
-      <w:numFmt w:val="bullet"/>
-      <w:lvlText w:val="o"/>
-      <w:lvlJc w:val="left"/>
-      <w:pPr>
-        <w:ind w:left="3600" w:hanging="360"/>
-      </w:pPr>
-      <w:rPr>
-        <w:rFonts w:ascii="Courier New" w:hAnsi="Courier New" w:cs="Courier New" w:hint="default"/>
-      </w:rPr>
-    </w:lvl>
-    <w:lvl w:ilvl="5" w:tplc="04090005" w:tentative="1">
-      <w:start w:val="1"/>
-      <w:numFmt w:val="bullet"/>
-      <w:lvlText w:val=""/>
-      <w:lvlJc w:val="left"/>
-      <w:pPr>
-        <w:ind w:left="4320" w:hanging="360"/>
-      </w:pPr>
-      <w:rPr>
-        <w:rFonts w:ascii="Wingdings" w:hAnsi="Wingdings" w:hint="default"/>
-      </w:rPr>
-    </w:lvl>
-    <w:lvl w:ilvl="6" w:tplc="04090001" w:tentative="1">
-      <w:start w:val="1"/>
-      <w:numFmt w:val="bullet"/>
-      <w:lvlText w:val=""/>
-      <w:lvlJc w:val="left"/>
-      <w:pPr>
-        <w:ind w:left="5040" w:hanging="360"/>
-      </w:pPr>
-      <w:rPr>
-        <w:rFonts w:ascii="Symbol" w:hAnsi="Symbol" w:hint="default"/>
-      </w:rPr>
-    </w:lvl>
-    <w:lvl w:ilvl="7" w:tplc="04090003" w:tentative="1">
-      <w:start w:val="1"/>
-      <w:numFmt w:val="bullet"/>
-      <w:lvlText w:val="o"/>
-      <w:lvlJc w:val="left"/>
-      <w:pPr>
-        <w:ind w:left="5760" w:hanging="360"/>
-      </w:pPr>
-      <w:rPr>
-        <w:rFonts w:ascii="Courier New" w:hAnsi="Courier New" w:cs="Courier New" w:hint="default"/>
-      </w:rPr>
-    </w:lvl>
-    <w:lvl w:ilvl="8" w:tplc="04090005" w:tentative="1">
-      <w:start w:val="1"/>
-      <w:numFmt w:val="bullet"/>
-      <w:lvlText w:val=""/>
-      <w:lvlJc w:val="left"/>
-      <w:pPr>
-        <w:ind w:left="6480" w:hanging="360"/>
-      </w:pPr>
-      <w:rPr>
-        <w:rFonts w:ascii="Wingdings" w:hAnsi="Wingdings" w:hint="default"/>
-      </w:rPr>
-    </w:lvl>
-  </w:abstractNum>
-  <w:abstractNum w:abstractNumId="10" w15:restartNumberingAfterBreak="0">
+  <w:abstractNum w:abstractNumId="8" w15:restartNumberingAfterBreak="0">
     <w:nsid w:val="2B482330"/>
     <w:multiLevelType w:val="hybridMultilevel"/>
     <w:tmpl w:val="5D308170"/>
@@ -6152,7 +5744,7 @@
       </w:rPr>
     </w:lvl>
   </w:abstractNum>
-  <w:abstractNum w:abstractNumId="11" w15:restartNumberingAfterBreak="0">
+  <w:abstractNum w:abstractNumId="9" w15:restartNumberingAfterBreak="0">
     <w:nsid w:val="2B8C57AE"/>
     <w:multiLevelType w:val="hybridMultilevel"/>
     <w:tmpl w:val="39BC6CB0"/>
@@ -6265,7 +5857,7 @@
       </w:rPr>
     </w:lvl>
   </w:abstractNum>
-  <w:abstractNum w:abstractNumId="12" w15:restartNumberingAfterBreak="0">
+  <w:abstractNum w:abstractNumId="10" w15:restartNumberingAfterBreak="0">
     <w:nsid w:val="2D5B4274"/>
     <w:multiLevelType w:val="hybridMultilevel"/>
     <w:tmpl w:val="3656DBCA"/>
@@ -6378,7 +5970,7 @@
       </w:rPr>
     </w:lvl>
   </w:abstractNum>
-  <w:abstractNum w:abstractNumId="13" w15:restartNumberingAfterBreak="0">
+  <w:abstractNum w:abstractNumId="11" w15:restartNumberingAfterBreak="0">
     <w:nsid w:val="2F062CDF"/>
     <w:multiLevelType w:val="hybridMultilevel"/>
     <w:tmpl w:val="42622D18"/>
@@ -6491,7 +6083,7 @@
       </w:rPr>
     </w:lvl>
   </w:abstractNum>
-  <w:abstractNum w:abstractNumId="14" w15:restartNumberingAfterBreak="0">
+  <w:abstractNum w:abstractNumId="12" w15:restartNumberingAfterBreak="0">
     <w:nsid w:val="302539CF"/>
     <w:multiLevelType w:val="hybridMultilevel"/>
     <w:tmpl w:val="02E8E646"/>
@@ -6604,7 +6196,7 @@
       </w:rPr>
     </w:lvl>
   </w:abstractNum>
-  <w:abstractNum w:abstractNumId="15" w15:restartNumberingAfterBreak="0">
+  <w:abstractNum w:abstractNumId="13" w15:restartNumberingAfterBreak="0">
     <w:nsid w:val="31BF313E"/>
     <w:multiLevelType w:val="hybridMultilevel"/>
     <w:tmpl w:val="FCE2F492"/>
@@ -6717,7 +6309,7 @@
       </w:rPr>
     </w:lvl>
   </w:abstractNum>
-  <w:abstractNum w:abstractNumId="16" w15:restartNumberingAfterBreak="0">
+  <w:abstractNum w:abstractNumId="14" w15:restartNumberingAfterBreak="0">
     <w:nsid w:val="31DB5438"/>
     <w:multiLevelType w:val="hybridMultilevel"/>
     <w:tmpl w:val="8348070C"/>
@@ -6830,7 +6422,7 @@
       </w:rPr>
     </w:lvl>
   </w:abstractNum>
-  <w:abstractNum w:abstractNumId="17" w15:restartNumberingAfterBreak="0">
+  <w:abstractNum w:abstractNumId="15" w15:restartNumberingAfterBreak="0">
     <w:nsid w:val="39315E8C"/>
     <w:multiLevelType w:val="hybridMultilevel"/>
     <w:tmpl w:val="B9CE960A"/>
@@ -6943,7 +6535,7 @@
       </w:rPr>
     </w:lvl>
   </w:abstractNum>
-  <w:abstractNum w:abstractNumId="18" w15:restartNumberingAfterBreak="0">
+  <w:abstractNum w:abstractNumId="16" w15:restartNumberingAfterBreak="0">
     <w:nsid w:val="3A6B5438"/>
     <w:multiLevelType w:val="hybridMultilevel"/>
     <w:tmpl w:val="532627DE"/>
@@ -7056,7 +6648,7 @@
       </w:rPr>
     </w:lvl>
   </w:abstractNum>
-  <w:abstractNum w:abstractNumId="19" w15:restartNumberingAfterBreak="0">
+  <w:abstractNum w:abstractNumId="17" w15:restartNumberingAfterBreak="0">
     <w:nsid w:val="3A6E3D6E"/>
     <w:multiLevelType w:val="hybridMultilevel"/>
     <w:tmpl w:val="C4D0020E"/>
@@ -7169,7 +6761,7 @@
       </w:rPr>
     </w:lvl>
   </w:abstractNum>
-  <w:abstractNum w:abstractNumId="20" w15:restartNumberingAfterBreak="0">
+  <w:abstractNum w:abstractNumId="18" w15:restartNumberingAfterBreak="0">
     <w:nsid w:val="41651068"/>
     <w:multiLevelType w:val="hybridMultilevel"/>
     <w:tmpl w:val="0EC265D6"/>
@@ -7282,7 +6874,7 @@
       </w:rPr>
     </w:lvl>
   </w:abstractNum>
-  <w:abstractNum w:abstractNumId="21" w15:restartNumberingAfterBreak="0">
+  <w:abstractNum w:abstractNumId="19" w15:restartNumberingAfterBreak="0">
     <w:nsid w:val="44327FD1"/>
     <w:multiLevelType w:val="hybridMultilevel"/>
     <w:tmpl w:val="8C065934"/>
@@ -7395,7 +6987,7 @@
       </w:rPr>
     </w:lvl>
   </w:abstractNum>
-  <w:abstractNum w:abstractNumId="22" w15:restartNumberingAfterBreak="0">
+  <w:abstractNum w:abstractNumId="20" w15:restartNumberingAfterBreak="0">
     <w:nsid w:val="4E584506"/>
     <w:multiLevelType w:val="hybridMultilevel"/>
     <w:tmpl w:val="88E2EDBA"/>
@@ -7508,7 +7100,7 @@
       </w:rPr>
     </w:lvl>
   </w:abstractNum>
-  <w:abstractNum w:abstractNumId="23" w15:restartNumberingAfterBreak="0">
+  <w:abstractNum w:abstractNumId="21" w15:restartNumberingAfterBreak="0">
     <w:nsid w:val="518C2294"/>
     <w:multiLevelType w:val="hybridMultilevel"/>
     <w:tmpl w:val="BAC4A3B4"/>
@@ -7621,7 +7213,7 @@
       </w:rPr>
     </w:lvl>
   </w:abstractNum>
-  <w:abstractNum w:abstractNumId="24" w15:restartNumberingAfterBreak="0">
+  <w:abstractNum w:abstractNumId="22" w15:restartNumberingAfterBreak="0">
     <w:nsid w:val="51EC079D"/>
     <w:multiLevelType w:val="hybridMultilevel"/>
     <w:tmpl w:val="1A2454F0"/>
@@ -7734,7 +7326,7 @@
       </w:rPr>
     </w:lvl>
   </w:abstractNum>
-  <w:abstractNum w:abstractNumId="25" w15:restartNumberingAfterBreak="0">
+  <w:abstractNum w:abstractNumId="23" w15:restartNumberingAfterBreak="0">
     <w:nsid w:val="530F27C6"/>
     <w:multiLevelType w:val="hybridMultilevel"/>
     <w:tmpl w:val="27568156"/>
@@ -7847,7 +7439,7 @@
       </w:rPr>
     </w:lvl>
   </w:abstractNum>
-  <w:abstractNum w:abstractNumId="26" w15:restartNumberingAfterBreak="0">
+  <w:abstractNum w:abstractNumId="24" w15:restartNumberingAfterBreak="0">
     <w:nsid w:val="59EA259B"/>
     <w:multiLevelType w:val="hybridMultilevel"/>
     <w:tmpl w:val="74DCB62E"/>
@@ -7960,7 +7552,7 @@
       </w:rPr>
     </w:lvl>
   </w:abstractNum>
-  <w:abstractNum w:abstractNumId="27" w15:restartNumberingAfterBreak="0">
+  <w:abstractNum w:abstractNumId="25" w15:restartNumberingAfterBreak="0">
     <w:nsid w:val="5B1F774C"/>
     <w:multiLevelType w:val="hybridMultilevel"/>
     <w:tmpl w:val="55C831A8"/>
@@ -8073,7 +7665,7 @@
       </w:rPr>
     </w:lvl>
   </w:abstractNum>
-  <w:abstractNum w:abstractNumId="28" w15:restartNumberingAfterBreak="0">
+  <w:abstractNum w:abstractNumId="26" w15:restartNumberingAfterBreak="0">
     <w:nsid w:val="5EB74D2A"/>
     <w:multiLevelType w:val="hybridMultilevel"/>
     <w:tmpl w:val="2BA0133E"/>
@@ -8186,7 +7778,7 @@
       </w:rPr>
     </w:lvl>
   </w:abstractNum>
-  <w:abstractNum w:abstractNumId="29" w15:restartNumberingAfterBreak="0">
+  <w:abstractNum w:abstractNumId="27" w15:restartNumberingAfterBreak="0">
     <w:nsid w:val="625C327F"/>
     <w:multiLevelType w:val="hybridMultilevel"/>
     <w:tmpl w:val="C652BFDE"/>
@@ -8299,7 +7891,7 @@
       </w:rPr>
     </w:lvl>
   </w:abstractNum>
-  <w:abstractNum w:abstractNumId="30" w15:restartNumberingAfterBreak="0">
+  <w:abstractNum w:abstractNumId="28" w15:restartNumberingAfterBreak="0">
     <w:nsid w:val="6AA34FC1"/>
     <w:multiLevelType w:val="hybridMultilevel"/>
     <w:tmpl w:val="97B2F7D0"/>
@@ -8416,7 +8008,7 @@
       </w:rPr>
     </w:lvl>
   </w:abstractNum>
-  <w:abstractNum w:abstractNumId="31" w15:restartNumberingAfterBreak="0">
+  <w:abstractNum w:abstractNumId="29" w15:restartNumberingAfterBreak="0">
     <w:nsid w:val="6C622C18"/>
     <w:multiLevelType w:val="hybridMultilevel"/>
     <w:tmpl w:val="AA5E48EA"/>
@@ -8529,7 +8121,7 @@
       </w:rPr>
     </w:lvl>
   </w:abstractNum>
-  <w:abstractNum w:abstractNumId="32" w15:restartNumberingAfterBreak="0">
+  <w:abstractNum w:abstractNumId="30" w15:restartNumberingAfterBreak="0">
     <w:nsid w:val="6CE8436A"/>
     <w:multiLevelType w:val="hybridMultilevel"/>
     <w:tmpl w:val="12106E00"/>
@@ -8642,7 +8234,7 @@
       </w:rPr>
     </w:lvl>
   </w:abstractNum>
-  <w:abstractNum w:abstractNumId="33" w15:restartNumberingAfterBreak="0">
+  <w:abstractNum w:abstractNumId="31" w15:restartNumberingAfterBreak="0">
     <w:nsid w:val="71D425EA"/>
     <w:multiLevelType w:val="hybridMultilevel"/>
     <w:tmpl w:val="7B92F498"/>
@@ -8755,7 +8347,7 @@
       </w:rPr>
     </w:lvl>
   </w:abstractNum>
-  <w:abstractNum w:abstractNumId="34" w15:restartNumberingAfterBreak="0">
+  <w:abstractNum w:abstractNumId="32" w15:restartNumberingAfterBreak="0">
     <w:nsid w:val="721431D4"/>
     <w:multiLevelType w:val="hybridMultilevel"/>
     <w:tmpl w:val="9DAC7F30"/>
@@ -8868,7 +8460,7 @@
       </w:rPr>
     </w:lvl>
   </w:abstractNum>
-  <w:abstractNum w:abstractNumId="35" w15:restartNumberingAfterBreak="0">
+  <w:abstractNum w:abstractNumId="33" w15:restartNumberingAfterBreak="0">
     <w:nsid w:val="773D1E2F"/>
     <w:multiLevelType w:val="hybridMultilevel"/>
     <w:tmpl w:val="FF8423B0"/>
@@ -8981,7 +8573,7 @@
       </w:rPr>
     </w:lvl>
   </w:abstractNum>
-  <w:abstractNum w:abstractNumId="36" w15:restartNumberingAfterBreak="0">
+  <w:abstractNum w:abstractNumId="34" w15:restartNumberingAfterBreak="0">
     <w:nsid w:val="7747275E"/>
     <w:multiLevelType w:val="hybridMultilevel"/>
     <w:tmpl w:val="FB684FC0"/>
@@ -9094,7 +8686,7 @@
       </w:rPr>
     </w:lvl>
   </w:abstractNum>
-  <w:abstractNum w:abstractNumId="37" w15:restartNumberingAfterBreak="0">
+  <w:abstractNum w:abstractNumId="35" w15:restartNumberingAfterBreak="0">
     <w:nsid w:val="7C535735"/>
     <w:multiLevelType w:val="hybridMultilevel"/>
     <w:tmpl w:val="9F7263C6"/>
@@ -9207,7 +8799,7 @@
       </w:rPr>
     </w:lvl>
   </w:abstractNum>
-  <w:abstractNum w:abstractNumId="38" w15:restartNumberingAfterBreak="0">
+  <w:abstractNum w:abstractNumId="36" w15:restartNumberingAfterBreak="0">
     <w:nsid w:val="7CE64ED1"/>
     <w:multiLevelType w:val="hybridMultilevel"/>
     <w:tmpl w:val="D1788C68"/>
@@ -9320,7 +8912,7 @@
       </w:rPr>
     </w:lvl>
   </w:abstractNum>
-  <w:abstractNum w:abstractNumId="39" w15:restartNumberingAfterBreak="0">
+  <w:abstractNum w:abstractNumId="37" w15:restartNumberingAfterBreak="0">
     <w:nsid w:val="7E695694"/>
     <w:multiLevelType w:val="hybridMultilevel"/>
     <w:tmpl w:val="8A740B82"/>
@@ -9434,124 +9026,118 @@
     </w:lvl>
   </w:abstractNum>
   <w:num w:numId="1">
-    <w:abstractNumId w:val="17"/>
+    <w:abstractNumId w:val="15"/>
   </w:num>
   <w:num w:numId="2">
-    <w:abstractNumId w:val="12"/>
+    <w:abstractNumId w:val="10"/>
   </w:num>
   <w:num w:numId="3">
     <w:abstractNumId w:val="4"/>
   </w:num>
   <w:num w:numId="4">
+    <w:abstractNumId w:val="16"/>
+  </w:num>
+  <w:num w:numId="5">
     <w:abstractNumId w:val="18"/>
   </w:num>
-  <w:num w:numId="5">
-    <w:abstractNumId w:val="20"/>
-  </w:num>
   <w:num w:numId="6">
-    <w:abstractNumId w:val="14"/>
+    <w:abstractNumId w:val="12"/>
   </w:num>
   <w:num w:numId="7">
-    <w:abstractNumId w:val="38"/>
+    <w:abstractNumId w:val="36"/>
   </w:num>
   <w:num w:numId="8">
-    <w:abstractNumId w:val="39"/>
+    <w:abstractNumId w:val="37"/>
   </w:num>
   <w:num w:numId="9">
-    <w:abstractNumId w:val="33"/>
+    <w:abstractNumId w:val="31"/>
   </w:num>
   <w:num w:numId="10">
-    <w:abstractNumId w:val="37"/>
+    <w:abstractNumId w:val="35"/>
   </w:num>
   <w:num w:numId="11">
     <w:abstractNumId w:val="2"/>
   </w:num>
   <w:num w:numId="12">
+    <w:abstractNumId w:val="25"/>
+  </w:num>
+  <w:num w:numId="13">
     <w:abstractNumId w:val="27"/>
   </w:num>
-  <w:num w:numId="13">
-    <w:abstractNumId w:val="29"/>
-  </w:num>
   <w:num w:numId="14">
-    <w:abstractNumId w:val="16"/>
+    <w:abstractNumId w:val="14"/>
   </w:num>
   <w:num w:numId="15">
-    <w:abstractNumId w:val="25"/>
+    <w:abstractNumId w:val="23"/>
   </w:num>
   <w:num w:numId="16">
-    <w:abstractNumId w:val="28"/>
+    <w:abstractNumId w:val="26"/>
   </w:num>
   <w:num w:numId="17">
-    <w:abstractNumId w:val="21"/>
+    <w:abstractNumId w:val="19"/>
   </w:num>
   <w:num w:numId="18">
-    <w:abstractNumId w:val="22"/>
+    <w:abstractNumId w:val="20"/>
   </w:num>
   <w:num w:numId="19">
-    <w:abstractNumId w:val="36"/>
+    <w:abstractNumId w:val="34"/>
   </w:num>
   <w:num w:numId="20">
-    <w:abstractNumId w:val="32"/>
+    <w:abstractNumId w:val="30"/>
   </w:num>
   <w:num w:numId="21">
-    <w:abstractNumId w:val="13"/>
+    <w:abstractNumId w:val="11"/>
   </w:num>
   <w:num w:numId="22">
-    <w:abstractNumId w:val="10"/>
+    <w:abstractNumId w:val="8"/>
   </w:num>
   <w:num w:numId="23">
-    <w:abstractNumId w:val="26"/>
+    <w:abstractNumId w:val="24"/>
   </w:num>
   <w:num w:numId="24">
-    <w:abstractNumId w:val="11"/>
+    <w:abstractNumId w:val="9"/>
   </w:num>
   <w:num w:numId="25">
     <w:abstractNumId w:val="0"/>
   </w:num>
   <w:num w:numId="26">
-    <w:abstractNumId w:val="8"/>
+    <w:abstractNumId w:val="7"/>
   </w:num>
   <w:num w:numId="27">
-    <w:abstractNumId w:val="23"/>
+    <w:abstractNumId w:val="21"/>
   </w:num>
   <w:num w:numId="28">
-    <w:abstractNumId w:val="30"/>
+    <w:abstractNumId w:val="28"/>
   </w:num>
   <w:num w:numId="29">
-    <w:abstractNumId w:val="15"/>
+    <w:abstractNumId w:val="13"/>
   </w:num>
   <w:num w:numId="30">
-    <w:abstractNumId w:val="34"/>
+    <w:abstractNumId w:val="32"/>
   </w:num>
   <w:num w:numId="31">
-    <w:abstractNumId w:val="31"/>
+    <w:abstractNumId w:val="29"/>
   </w:num>
   <w:num w:numId="32">
-    <w:abstractNumId w:val="24"/>
+    <w:abstractNumId w:val="22"/>
   </w:num>
   <w:num w:numId="33">
     <w:abstractNumId w:val="6"/>
   </w:num>
   <w:num w:numId="34">
-    <w:abstractNumId w:val="19"/>
+    <w:abstractNumId w:val="17"/>
   </w:num>
   <w:num w:numId="35">
     <w:abstractNumId w:val="1"/>
   </w:num>
   <w:num w:numId="36">
-    <w:abstractNumId w:val="35"/>
+    <w:abstractNumId w:val="33"/>
   </w:num>
   <w:num w:numId="37">
     <w:abstractNumId w:val="3"/>
   </w:num>
   <w:num w:numId="38">
     <w:abstractNumId w:val="5"/>
-  </w:num>
-  <w:num w:numId="39">
-    <w:abstractNumId w:val="9"/>
-  </w:num>
-  <w:num w:numId="40">
-    <w:abstractNumId w:val="7"/>
   </w:num>
 </w:numbering>
 </file>
@@ -10700,7 +10286,7 @@
 </file>
 
 <file path=customXml/itemProps1.xml><?xml version="1.0" encoding="utf-8"?>
-<ds:datastoreItem xmlns:ds="http://schemas.openxmlformats.org/officeDocument/2006/customXml" ds:itemID="{B8CB442E-3C5C-4D12-8343-59B240BDC8C3}">
+<ds:datastoreItem xmlns:ds="http://schemas.openxmlformats.org/officeDocument/2006/customXml" ds:itemID="{3F4F99CB-FA3D-42EB-941C-D856163A1CCD}">
   <ds:schemaRefs>
     <ds:schemaRef ds:uri="http://schemas.openxmlformats.org/officeDocument/2006/bibliography"/>
   </ds:schemaRefs>

</xml_diff>